<commit_message>
Updated report and new screenshots v2.
</commit_message>
<xml_diff>
--- a/YITP_Lab1.docx
+++ b/YITP_Lab1.docx
@@ -309,63 +309,43 @@
           <w:rFonts w:ascii="Times New Roman" w:hAnsi="Times New Roman"/>
           <w:sz w:val="24"/>
         </w:rPr>
-        <w:t>Управління ІТ-</w:t>
-      </w:r>
-      <w:proofErr w:type="spellStart"/>
+        <w:t>Управління ІТ-проектами</w:t>
+      </w:r>
+    </w:p>
+    <w:p>
+      <w:pPr>
+        <w:spacing w:after="0" w:line="240" w:lineRule="auto"/>
+        <w:outlineLvl w:val="0"/>
+        <w:rPr>
+          <w:rFonts w:ascii="Times New Roman" w:hAnsi="Times New Roman"/>
+          <w:sz w:val="24"/>
+          <w:szCs w:val="24"/>
+        </w:rPr>
+      </w:pPr>
+      <w:r>
+        <w:rPr>
+          <w:rFonts w:ascii="Times New Roman" w:hAnsi="Times New Roman"/>
+          <w:b/>
+          <w:sz w:val="24"/>
+          <w:szCs w:val="24"/>
+        </w:rPr>
+        <w:t>Перевірив:</w:t>
+      </w:r>
+      <w:r>
+        <w:rPr>
+          <w:rFonts w:ascii="Times New Roman" w:hAnsi="Times New Roman"/>
+          <w:sz w:val="24"/>
+          <w:szCs w:val="24"/>
+        </w:rPr>
+        <w:t xml:space="preserve"> </w:t>
+      </w:r>
       <w:r>
         <w:rPr>
           <w:rStyle w:val="field-content"/>
           <w:rFonts w:ascii="Times New Roman" w:hAnsi="Times New Roman"/>
           <w:sz w:val="24"/>
         </w:rPr>
-        <w:t>проектами</w:t>
-      </w:r>
-    </w:p>
-    <w:p>
-      <w:pPr>
-        <w:spacing w:after="0" w:line="240" w:lineRule="auto"/>
-        <w:outlineLvl w:val="0"/>
-        <w:rPr>
-          <w:rFonts w:ascii="Times New Roman" w:hAnsi="Times New Roman"/>
-          <w:sz w:val="24"/>
-          <w:szCs w:val="24"/>
-        </w:rPr>
-      </w:pPr>
-      <w:proofErr w:type="spellEnd"/>
-      <w:r>
-        <w:rPr>
-          <w:rFonts w:ascii="Times New Roman" w:hAnsi="Times New Roman"/>
-          <w:b/>
-          <w:sz w:val="24"/>
-          <w:szCs w:val="24"/>
-        </w:rPr>
-        <w:t>Перевірив:</w:t>
-      </w:r>
-      <w:r>
-        <w:rPr>
-          <w:rFonts w:ascii="Times New Roman" w:hAnsi="Times New Roman"/>
-          <w:sz w:val="24"/>
-          <w:szCs w:val="24"/>
-        </w:rPr>
-        <w:t xml:space="preserve"> </w:t>
-      </w:r>
-      <w:proofErr w:type="spellStart"/>
-      <w:r>
-        <w:rPr>
-          <w:rStyle w:val="field-content"/>
-          <w:rFonts w:ascii="Times New Roman" w:hAnsi="Times New Roman"/>
-          <w:sz w:val="24"/>
-        </w:rPr>
-        <w:t>Ханас</w:t>
-      </w:r>
-      <w:proofErr w:type="spellEnd"/>
-      <w:r>
-        <w:rPr>
-          <w:rStyle w:val="field-content"/>
-          <w:rFonts w:ascii="Times New Roman" w:hAnsi="Times New Roman"/>
-          <w:sz w:val="24"/>
-        </w:rPr>
-        <w:t xml:space="preserve"> Ю.Ю.</w:t>
+        <w:t>Ханас Ю.Ю.</w:t>
       </w:r>
     </w:p>
     <w:p>
@@ -588,6 +568,7 @@
         <w:outlineLvl w:val="0"/>
         <w:rPr>
           <w:rFonts w:ascii="Times New Roman" w:hAnsi="Times New Roman"/>
+          <w:b/>
           <w:sz w:val="24"/>
           <w:szCs w:val="24"/>
         </w:rPr>
@@ -600,6 +581,355 @@
           <w:szCs w:val="24"/>
         </w:rPr>
         <w:t>Короткі теоретичні відомості:</w:t>
+      </w:r>
+    </w:p>
+    <w:p>
+      <w:pPr>
+        <w:spacing w:after="0" w:line="240" w:lineRule="auto"/>
+        <w:jc w:val="both"/>
+        <w:outlineLvl w:val="0"/>
+        <w:rPr>
+          <w:rFonts w:ascii="Times New Roman" w:hAnsi="Times New Roman"/>
+          <w:sz w:val="24"/>
+          <w:szCs w:val="24"/>
+        </w:rPr>
+      </w:pPr>
+      <w:r>
+        <w:rPr>
+          <w:rFonts w:ascii="Times New Roman" w:hAnsi="Times New Roman"/>
+          <w:sz w:val="24"/>
+          <w:szCs w:val="24"/>
+        </w:rPr>
+        <w:t>Система контролю версій (від англ. Version Control System, VCS або Revision Control System)</w:t>
+      </w:r>
+    </w:p>
+    <w:p>
+      <w:pPr>
+        <w:spacing w:after="0" w:line="240" w:lineRule="auto"/>
+        <w:jc w:val="both"/>
+        <w:outlineLvl w:val="0"/>
+        <w:rPr>
+          <w:rFonts w:ascii="Times New Roman" w:hAnsi="Times New Roman"/>
+          <w:sz w:val="24"/>
+          <w:szCs w:val="24"/>
+        </w:rPr>
+      </w:pPr>
+      <w:r>
+        <w:rPr>
+          <w:rFonts w:ascii="Times New Roman" w:hAnsi="Times New Roman"/>
+          <w:sz w:val="24"/>
+          <w:szCs w:val="24"/>
+        </w:rPr>
+        <w:t>– програмне забезпечення для полегшення роботи з інформацію, що змінюється. Система контролю</w:t>
+      </w:r>
+      <w:r>
+        <w:rPr>
+          <w:rFonts w:ascii="Times New Roman" w:hAnsi="Times New Roman"/>
+          <w:sz w:val="24"/>
+          <w:szCs w:val="24"/>
+          <w:lang w:val="en-US"/>
+        </w:rPr>
+        <w:t xml:space="preserve"> </w:t>
+      </w:r>
+      <w:r>
+        <w:rPr>
+          <w:rFonts w:ascii="Times New Roman" w:hAnsi="Times New Roman"/>
+          <w:sz w:val="24"/>
+          <w:szCs w:val="24"/>
+        </w:rPr>
+        <w:t>версій дозволяє зберігати декілька версій одного й того ж документа, при необхідності звертатись до</w:t>
+      </w:r>
+      <w:r>
+        <w:rPr>
+          <w:rFonts w:ascii="Times New Roman" w:hAnsi="Times New Roman"/>
+          <w:sz w:val="24"/>
+          <w:szCs w:val="24"/>
+          <w:lang w:val="en-US"/>
+        </w:rPr>
+        <w:t xml:space="preserve"> </w:t>
+      </w:r>
+      <w:r>
+        <w:rPr>
+          <w:rFonts w:ascii="Times New Roman" w:hAnsi="Times New Roman"/>
+          <w:sz w:val="24"/>
+          <w:szCs w:val="24"/>
+        </w:rPr>
+        <w:t>більш ранніх версій, визначати, хто й коли зробив ті чи інші зміни, та багато іншого.</w:t>
+      </w:r>
+      <w:r>
+        <w:rPr>
+          <w:rFonts w:ascii="Times New Roman" w:hAnsi="Times New Roman"/>
+          <w:sz w:val="24"/>
+          <w:szCs w:val="24"/>
+          <w:lang w:val="en-US"/>
+        </w:rPr>
+        <w:t xml:space="preserve"> </w:t>
+      </w:r>
+      <w:r>
+        <w:rPr>
+          <w:rFonts w:ascii="Times New Roman" w:hAnsi="Times New Roman"/>
+          <w:sz w:val="24"/>
+          <w:szCs w:val="24"/>
+        </w:rPr>
+        <w:t>Такі системи найбільш широко використовуються при розробці програмного забезпечення для</w:t>
+      </w:r>
+      <w:r>
+        <w:rPr>
+          <w:rFonts w:ascii="Times New Roman" w:hAnsi="Times New Roman"/>
+          <w:sz w:val="24"/>
+          <w:szCs w:val="24"/>
+          <w:lang w:val="en-US"/>
+        </w:rPr>
+        <w:t xml:space="preserve"> </w:t>
+      </w:r>
+      <w:r>
+        <w:rPr>
+          <w:rFonts w:ascii="Times New Roman" w:hAnsi="Times New Roman"/>
+          <w:sz w:val="24"/>
+          <w:szCs w:val="24"/>
+        </w:rPr>
+        <w:t>зберігання вихідних кодів розроблюваної програми. Однак вони можуть з успіхом застосовуватися і</w:t>
+      </w:r>
+      <w:r>
+        <w:rPr>
+          <w:rFonts w:ascii="Times New Roman" w:hAnsi="Times New Roman"/>
+          <w:sz w:val="24"/>
+          <w:szCs w:val="24"/>
+          <w:lang w:val="en-US"/>
+        </w:rPr>
+        <w:t xml:space="preserve"> </w:t>
+      </w:r>
+      <w:r>
+        <w:rPr>
+          <w:rFonts w:ascii="Times New Roman" w:hAnsi="Times New Roman"/>
+          <w:sz w:val="24"/>
+          <w:szCs w:val="24"/>
+        </w:rPr>
+        <w:t>в інших областях, в яких ведеться робота з великою кількістю електронних документів, що</w:t>
+      </w:r>
+      <w:r>
+        <w:rPr>
+          <w:rFonts w:ascii="Times New Roman" w:hAnsi="Times New Roman"/>
+          <w:sz w:val="24"/>
+          <w:szCs w:val="24"/>
+          <w:lang w:val="en-US"/>
+        </w:rPr>
+        <w:t xml:space="preserve"> </w:t>
+      </w:r>
+      <w:r>
+        <w:rPr>
+          <w:rFonts w:ascii="Times New Roman" w:hAnsi="Times New Roman"/>
+          <w:sz w:val="24"/>
+          <w:szCs w:val="24"/>
+        </w:rPr>
+        <w:t>неперервно змінюються. Зокрема, системи контролю версій застосовуються в САПР, зазвичай в</w:t>
+      </w:r>
+      <w:r>
+        <w:rPr>
+          <w:rFonts w:ascii="Times New Roman" w:hAnsi="Times New Roman"/>
+          <w:sz w:val="24"/>
+          <w:szCs w:val="24"/>
+          <w:lang w:val="en-US"/>
+        </w:rPr>
+        <w:t xml:space="preserve"> </w:t>
+      </w:r>
+      <w:r>
+        <w:rPr>
+          <w:rFonts w:ascii="Times New Roman" w:hAnsi="Times New Roman"/>
+          <w:sz w:val="24"/>
+          <w:szCs w:val="24"/>
+        </w:rPr>
+        <w:t>складі систем управління даними про виріб (PDM). Контроль версій використовується в</w:t>
+      </w:r>
+      <w:r>
+        <w:rPr>
+          <w:rFonts w:ascii="Times New Roman" w:hAnsi="Times New Roman"/>
+          <w:sz w:val="24"/>
+          <w:szCs w:val="24"/>
+          <w:lang w:val="en-US"/>
+        </w:rPr>
+        <w:t xml:space="preserve"> </w:t>
+      </w:r>
+      <w:r>
+        <w:rPr>
+          <w:rFonts w:ascii="Times New Roman" w:hAnsi="Times New Roman"/>
+          <w:sz w:val="24"/>
+          <w:szCs w:val="24"/>
+        </w:rPr>
+        <w:t>інструментах конфігураційного управління (Software Configuration Management Tools).</w:t>
+      </w:r>
+    </w:p>
+    <w:p>
+      <w:pPr>
+        <w:spacing w:after="0" w:line="240" w:lineRule="auto"/>
+        <w:jc w:val="both"/>
+        <w:outlineLvl w:val="0"/>
+        <w:rPr>
+          <w:rFonts w:ascii="Times New Roman" w:hAnsi="Times New Roman"/>
+          <w:sz w:val="24"/>
+          <w:szCs w:val="24"/>
+        </w:rPr>
+      </w:pPr>
+      <w:r>
+        <w:rPr>
+          <w:rFonts w:ascii="Times New Roman" w:hAnsi="Times New Roman"/>
+          <w:sz w:val="24"/>
+          <w:szCs w:val="24"/>
+        </w:rPr>
+        <w:t>Git (вимов. «гіт») – розподілена система керування версіями файлів. Проект був створений</w:t>
+      </w:r>
+      <w:r>
+        <w:rPr>
+          <w:rFonts w:ascii="Times New Roman" w:hAnsi="Times New Roman"/>
+          <w:sz w:val="24"/>
+          <w:szCs w:val="24"/>
+          <w:lang w:val="en-US"/>
+        </w:rPr>
+        <w:t xml:space="preserve"> </w:t>
+      </w:r>
+      <w:r>
+        <w:rPr>
+          <w:rFonts w:ascii="Times New Roman" w:hAnsi="Times New Roman"/>
+          <w:sz w:val="24"/>
+          <w:szCs w:val="24"/>
+        </w:rPr>
+        <w:t>Лінусом Торвальдсом для управління розробкою ядра Linux. На сьогоднішній день підтримується</w:t>
+      </w:r>
+      <w:r>
+        <w:rPr>
+          <w:rFonts w:ascii="Times New Roman" w:hAnsi="Times New Roman"/>
+          <w:sz w:val="24"/>
+          <w:szCs w:val="24"/>
+          <w:lang w:val="en-US"/>
+        </w:rPr>
+        <w:t xml:space="preserve"> </w:t>
+      </w:r>
+      <w:r>
+        <w:rPr>
+          <w:rFonts w:ascii="Times New Roman" w:hAnsi="Times New Roman"/>
+          <w:sz w:val="24"/>
+          <w:szCs w:val="24"/>
+        </w:rPr>
+        <w:t>Джуном Хама.</w:t>
+      </w:r>
+      <w:r>
+        <w:rPr>
+          <w:rFonts w:ascii="Times New Roman" w:hAnsi="Times New Roman"/>
+          <w:sz w:val="24"/>
+          <w:szCs w:val="24"/>
+          <w:lang w:val="en-US"/>
+        </w:rPr>
+        <w:t xml:space="preserve"> </w:t>
+      </w:r>
+      <w:r>
+        <w:rPr>
+          <w:rFonts w:ascii="Times New Roman" w:hAnsi="Times New Roman"/>
+          <w:sz w:val="24"/>
+          <w:szCs w:val="24"/>
+        </w:rPr>
+        <w:t>Система спроектована як набір програм, спеціально розроблених з урахуванням їх</w:t>
+      </w:r>
+      <w:r>
+        <w:rPr>
+          <w:rFonts w:ascii="Times New Roman" w:hAnsi="Times New Roman"/>
+          <w:sz w:val="24"/>
+          <w:szCs w:val="24"/>
+          <w:lang w:val="en-US"/>
+        </w:rPr>
+        <w:t xml:space="preserve"> </w:t>
+      </w:r>
+      <w:r>
+        <w:rPr>
+          <w:rFonts w:ascii="Times New Roman" w:hAnsi="Times New Roman"/>
+          <w:sz w:val="24"/>
+          <w:szCs w:val="24"/>
+        </w:rPr>
+        <w:t>використання в скриптах. Це дозволяє зручно створювати спеціалізовані системи контролю версій на</w:t>
+      </w:r>
+      <w:r>
+        <w:rPr>
+          <w:rFonts w:ascii="Times New Roman" w:hAnsi="Times New Roman"/>
+          <w:sz w:val="24"/>
+          <w:szCs w:val="24"/>
+          <w:lang w:val="en-US"/>
+        </w:rPr>
+        <w:t xml:space="preserve"> </w:t>
+      </w:r>
+      <w:r>
+        <w:rPr>
+          <w:rFonts w:ascii="Times New Roman" w:hAnsi="Times New Roman"/>
+          <w:sz w:val="24"/>
+          <w:szCs w:val="24"/>
+        </w:rPr>
+        <w:t>базі Git або користувацькі інтерфейси. Наприклад, Cogito є саме таким прикладом фронтенда до</w:t>
+      </w:r>
+      <w:r>
+        <w:rPr>
+          <w:rFonts w:ascii="Times New Roman" w:hAnsi="Times New Roman"/>
+          <w:sz w:val="24"/>
+          <w:szCs w:val="24"/>
+          <w:lang w:val="en-US"/>
+        </w:rPr>
+        <w:t xml:space="preserve"> </w:t>
+      </w:r>
+      <w:r>
+        <w:rPr>
+          <w:rFonts w:ascii="Times New Roman" w:hAnsi="Times New Roman"/>
+          <w:sz w:val="24"/>
+          <w:szCs w:val="24"/>
+        </w:rPr>
+        <w:t>репозиторіїв Git, а StGit використовує Git для управління колекцією патчів.</w:t>
+      </w:r>
+      <w:r>
+        <w:rPr>
+          <w:rFonts w:ascii="Times New Roman" w:hAnsi="Times New Roman"/>
+          <w:sz w:val="24"/>
+          <w:szCs w:val="24"/>
+          <w:lang w:val="en-US"/>
+        </w:rPr>
+        <w:t xml:space="preserve"> </w:t>
+      </w:r>
+      <w:r>
+        <w:rPr>
+          <w:rFonts w:ascii="Times New Roman" w:hAnsi="Times New Roman"/>
+          <w:sz w:val="24"/>
+          <w:szCs w:val="24"/>
+        </w:rPr>
+        <w:t>Git підтримує швидке розділення і злиття версій, включає інструменти для візуалізації та</w:t>
+      </w:r>
+      <w:r>
+        <w:rPr>
+          <w:rFonts w:ascii="Times New Roman" w:hAnsi="Times New Roman"/>
+          <w:sz w:val="24"/>
+          <w:szCs w:val="24"/>
+          <w:lang w:val="en-US"/>
+        </w:rPr>
+        <w:t xml:space="preserve"> </w:t>
+      </w:r>
+      <w:r>
+        <w:rPr>
+          <w:rFonts w:ascii="Times New Roman" w:hAnsi="Times New Roman"/>
+          <w:sz w:val="24"/>
+          <w:szCs w:val="24"/>
+        </w:rPr>
+        <w:t>навігації по нелінійній історії розробки. Git надає кожному розробнику локальну копію всієї історії</w:t>
+      </w:r>
+      <w:r>
+        <w:rPr>
+          <w:rFonts w:ascii="Times New Roman" w:hAnsi="Times New Roman"/>
+          <w:sz w:val="24"/>
+          <w:szCs w:val="24"/>
+          <w:lang w:val="en-US"/>
+        </w:rPr>
+        <w:t xml:space="preserve"> </w:t>
+      </w:r>
+      <w:r>
+        <w:rPr>
+          <w:rFonts w:ascii="Times New Roman" w:hAnsi="Times New Roman"/>
+          <w:sz w:val="24"/>
+          <w:szCs w:val="24"/>
+        </w:rPr>
+        <w:t>розробки; зміни копіюються з одного репозиторію в іншій.</w:t>
       </w:r>
     </w:p>
     <w:p>
@@ -623,40 +953,24 @@
           <w:sz w:val="20"/>
         </w:rPr>
       </w:pPr>
-      <w:proofErr w:type="spellStart"/>
-      <w:r>
-        <w:rPr>
-          <w:b/>
-        </w:rPr>
-        <w:t>Індивідуальне</w:t>
-      </w:r>
-      <w:proofErr w:type="spellEnd"/>
-      <w:r>
-        <w:rPr>
-          <w:b/>
+      <w:r>
+        <w:rPr>
+          <w:b/>
+        </w:rPr>
+        <w:t>Індивідуальне завдання</w:t>
+      </w:r>
+      <w:r>
+        <w:rPr>
+          <w:b/>
+        </w:rPr>
+        <w:t>:</w:t>
+      </w:r>
+      <w:r>
+        <w:rPr>
+          <w:sz w:val="20"/>
         </w:rPr>
         <w:t xml:space="preserve"> </w:t>
       </w:r>
-      <w:proofErr w:type="spellStart"/>
-      <w:r>
-        <w:rPr>
-          <w:b/>
-        </w:rPr>
-        <w:t>завдання</w:t>
-      </w:r>
-      <w:proofErr w:type="spellEnd"/>
-      <w:r>
-        <w:rPr>
-          <w:b/>
-        </w:rPr>
-        <w:t>:</w:t>
-      </w:r>
-      <w:r>
-        <w:rPr>
-          <w:sz w:val="20"/>
-        </w:rPr>
-        <w:t xml:space="preserve"> </w:t>
-      </w:r>
     </w:p>
     <w:p>
       <w:pPr>
@@ -681,25 +995,7 @@
           <w:sz w:val="24"/>
           <w:szCs w:val="24"/>
         </w:rPr>
-        <w:t xml:space="preserve">Ознайомитись з принципами роботи систем контролю </w:t>
-      </w:r>
-      <w:proofErr w:type="spellStart"/>
-      <w:r>
-        <w:rPr>
-          <w:rFonts w:ascii="Times New Roman" w:hAnsi="Times New Roman"/>
-          <w:sz w:val="24"/>
-          <w:szCs w:val="24"/>
-        </w:rPr>
-        <w:t>версій</w:t>
-      </w:r>
-      <w:proofErr w:type="spellEnd"/>
-      <w:r>
-        <w:rPr>
-          <w:rFonts w:ascii="Times New Roman" w:hAnsi="Times New Roman"/>
-          <w:sz w:val="24"/>
-          <w:szCs w:val="24"/>
-        </w:rPr>
-        <w:t>.</w:t>
+        <w:t>Ознайомитись з принципами роботи систем контролю версій.</w:t>
       </w:r>
     </w:p>
     <w:p>
@@ -717,79 +1013,7 @@
           <w:sz w:val="24"/>
           <w:szCs w:val="24"/>
         </w:rPr>
-        <w:t xml:space="preserve">2. </w:t>
-      </w:r>
-      <w:proofErr w:type="spellStart"/>
-      <w:r>
-        <w:rPr>
-          <w:rFonts w:ascii="Times New Roman" w:hAnsi="Times New Roman"/>
-          <w:sz w:val="24"/>
-          <w:szCs w:val="24"/>
-        </w:rPr>
-        <w:t>Отримати</w:t>
-      </w:r>
-      <w:proofErr w:type="spellEnd"/>
-      <w:r>
-        <w:rPr>
-          <w:rFonts w:ascii="Times New Roman" w:hAnsi="Times New Roman"/>
-          <w:sz w:val="24"/>
-          <w:szCs w:val="24"/>
-        </w:rPr>
-        <w:t xml:space="preserve"> </w:t>
-      </w:r>
-      <w:proofErr w:type="spellStart"/>
-      <w:r>
-        <w:rPr>
-          <w:rFonts w:ascii="Times New Roman" w:hAnsi="Times New Roman"/>
-          <w:sz w:val="24"/>
-          <w:szCs w:val="24"/>
-        </w:rPr>
-        <w:t>індивідуальне</w:t>
-      </w:r>
-      <w:proofErr w:type="spellEnd"/>
-      <w:r>
-        <w:rPr>
-          <w:rFonts w:ascii="Times New Roman" w:hAnsi="Times New Roman"/>
-          <w:sz w:val="24"/>
-          <w:szCs w:val="24"/>
-        </w:rPr>
-        <w:t xml:space="preserve"> </w:t>
-      </w:r>
-      <w:proofErr w:type="spellStart"/>
-      <w:r>
-        <w:rPr>
-          <w:rFonts w:ascii="Times New Roman" w:hAnsi="Times New Roman"/>
-          <w:sz w:val="24"/>
-          <w:szCs w:val="24"/>
-        </w:rPr>
-        <w:t>завдання</w:t>
-      </w:r>
-      <w:proofErr w:type="spellEnd"/>
-      <w:r>
-        <w:rPr>
-          <w:rFonts w:ascii="Times New Roman" w:hAnsi="Times New Roman"/>
-          <w:sz w:val="24"/>
-          <w:szCs w:val="24"/>
-        </w:rPr>
-        <w:t xml:space="preserve"> у </w:t>
-      </w:r>
-      <w:proofErr w:type="spellStart"/>
-      <w:r>
-        <w:rPr>
-          <w:rFonts w:ascii="Times New Roman" w:hAnsi="Times New Roman"/>
-          <w:sz w:val="24"/>
-          <w:szCs w:val="24"/>
-        </w:rPr>
-        <w:t>викладача</w:t>
-      </w:r>
-      <w:proofErr w:type="spellEnd"/>
-      <w:r>
-        <w:rPr>
-          <w:rFonts w:ascii="Times New Roman" w:hAnsi="Times New Roman"/>
-          <w:sz w:val="24"/>
-          <w:szCs w:val="24"/>
-        </w:rPr>
-        <w:t>.</w:t>
+        <w:t>2. Отримати індивідуальне завдання у викладача.</w:t>
       </w:r>
     </w:p>
     <w:p>
@@ -807,97 +1031,7 @@
           <w:sz w:val="24"/>
           <w:szCs w:val="24"/>
         </w:rPr>
-        <w:t xml:space="preserve">3. </w:t>
-      </w:r>
-      <w:proofErr w:type="spellStart"/>
-      <w:r>
-        <w:rPr>
-          <w:rFonts w:ascii="Times New Roman" w:hAnsi="Times New Roman"/>
-          <w:sz w:val="24"/>
-          <w:szCs w:val="24"/>
-        </w:rPr>
-        <w:t>Написати</w:t>
-      </w:r>
-      <w:proofErr w:type="spellEnd"/>
-      <w:r>
-        <w:rPr>
-          <w:rFonts w:ascii="Times New Roman" w:hAnsi="Times New Roman"/>
-          <w:sz w:val="24"/>
-          <w:szCs w:val="24"/>
-        </w:rPr>
-        <w:t xml:space="preserve"> </w:t>
-      </w:r>
-      <w:proofErr w:type="spellStart"/>
-      <w:r>
-        <w:rPr>
-          <w:rFonts w:ascii="Times New Roman" w:hAnsi="Times New Roman"/>
-          <w:sz w:val="24"/>
-          <w:szCs w:val="24"/>
-        </w:rPr>
-        <w:t>програму</w:t>
-      </w:r>
-      <w:proofErr w:type="spellEnd"/>
-      <w:r>
-        <w:rPr>
-          <w:rFonts w:ascii="Times New Roman" w:hAnsi="Times New Roman"/>
-          <w:sz w:val="24"/>
-          <w:szCs w:val="24"/>
-        </w:rPr>
-        <w:t xml:space="preserve"> </w:t>
-      </w:r>
-      <w:proofErr w:type="spellStart"/>
-      <w:r>
-        <w:rPr>
-          <w:rFonts w:ascii="Times New Roman" w:hAnsi="Times New Roman"/>
-          <w:sz w:val="24"/>
-          <w:szCs w:val="24"/>
-        </w:rPr>
-        <w:t>згідно</w:t>
-      </w:r>
-      <w:proofErr w:type="spellEnd"/>
-      <w:r>
-        <w:rPr>
-          <w:rFonts w:ascii="Times New Roman" w:hAnsi="Times New Roman"/>
-          <w:sz w:val="24"/>
-          <w:szCs w:val="24"/>
-        </w:rPr>
-        <w:t xml:space="preserve"> з </w:t>
-      </w:r>
-      <w:proofErr w:type="spellStart"/>
-      <w:r>
-        <w:rPr>
-          <w:rFonts w:ascii="Times New Roman" w:hAnsi="Times New Roman"/>
-          <w:sz w:val="24"/>
-          <w:szCs w:val="24"/>
-        </w:rPr>
-        <w:t>індивідуальним</w:t>
-      </w:r>
-      <w:proofErr w:type="spellEnd"/>
-      <w:r>
-        <w:rPr>
-          <w:rFonts w:ascii="Times New Roman" w:hAnsi="Times New Roman"/>
-          <w:sz w:val="24"/>
-          <w:szCs w:val="24"/>
-        </w:rPr>
-        <w:t xml:space="preserve"> </w:t>
-      </w:r>
-      <w:proofErr w:type="spellStart"/>
-      <w:r>
-        <w:rPr>
-          <w:rFonts w:ascii="Times New Roman" w:hAnsi="Times New Roman"/>
-          <w:sz w:val="24"/>
-          <w:szCs w:val="24"/>
-        </w:rPr>
-        <w:t>завданням</w:t>
-      </w:r>
-      <w:proofErr w:type="spellEnd"/>
-      <w:r>
-        <w:rPr>
-          <w:rFonts w:ascii="Times New Roman" w:hAnsi="Times New Roman"/>
-          <w:sz w:val="24"/>
-          <w:szCs w:val="24"/>
-        </w:rPr>
-        <w:t>.</w:t>
+        <w:t>3. Написати програму згідно з індивідуальним завданням.</w:t>
       </w:r>
     </w:p>
     <w:p>
@@ -915,115 +1049,7 @@
           <w:sz w:val="24"/>
           <w:szCs w:val="24"/>
         </w:rPr>
-        <w:t xml:space="preserve">4. </w:t>
-      </w:r>
-      <w:proofErr w:type="spellStart"/>
-      <w:r>
-        <w:rPr>
-          <w:rFonts w:ascii="Times New Roman" w:hAnsi="Times New Roman"/>
-          <w:sz w:val="24"/>
-          <w:szCs w:val="24"/>
-        </w:rPr>
-        <w:t>Створити</w:t>
-      </w:r>
-      <w:proofErr w:type="spellEnd"/>
-      <w:r>
-        <w:rPr>
-          <w:rFonts w:ascii="Times New Roman" w:hAnsi="Times New Roman"/>
-          <w:sz w:val="24"/>
-          <w:szCs w:val="24"/>
-        </w:rPr>
-        <w:t xml:space="preserve"> </w:t>
-      </w:r>
-      <w:proofErr w:type="spellStart"/>
-      <w:r>
-        <w:rPr>
-          <w:rFonts w:ascii="Times New Roman" w:hAnsi="Times New Roman"/>
-          <w:sz w:val="24"/>
-          <w:szCs w:val="24"/>
-        </w:rPr>
-        <w:t>репозиторій</w:t>
-      </w:r>
-      <w:proofErr w:type="spellEnd"/>
-      <w:r>
-        <w:rPr>
-          <w:rFonts w:ascii="Times New Roman" w:hAnsi="Times New Roman"/>
-          <w:sz w:val="24"/>
-          <w:szCs w:val="24"/>
-        </w:rPr>
-        <w:t xml:space="preserve"> та </w:t>
-      </w:r>
-      <w:proofErr w:type="spellStart"/>
-      <w:r>
-        <w:rPr>
-          <w:rFonts w:ascii="Times New Roman" w:hAnsi="Times New Roman"/>
-          <w:sz w:val="24"/>
-          <w:szCs w:val="24"/>
-        </w:rPr>
-        <w:t>завантажити</w:t>
-      </w:r>
-      <w:proofErr w:type="spellEnd"/>
-      <w:r>
-        <w:rPr>
-          <w:rFonts w:ascii="Times New Roman" w:hAnsi="Times New Roman"/>
-          <w:sz w:val="24"/>
-          <w:szCs w:val="24"/>
-        </w:rPr>
-        <w:t xml:space="preserve"> </w:t>
-      </w:r>
-      <w:proofErr w:type="spellStart"/>
-      <w:r>
-        <w:rPr>
-          <w:rFonts w:ascii="Times New Roman" w:hAnsi="Times New Roman"/>
-          <w:sz w:val="24"/>
-          <w:szCs w:val="24"/>
-        </w:rPr>
-        <w:t>туди</w:t>
-      </w:r>
-      <w:proofErr w:type="spellEnd"/>
-      <w:r>
-        <w:rPr>
-          <w:rFonts w:ascii="Times New Roman" w:hAnsi="Times New Roman"/>
-          <w:sz w:val="24"/>
-          <w:szCs w:val="24"/>
-        </w:rPr>
-        <w:t xml:space="preserve"> </w:t>
-      </w:r>
-      <w:proofErr w:type="spellStart"/>
-      <w:r>
-        <w:rPr>
-          <w:rFonts w:ascii="Times New Roman" w:hAnsi="Times New Roman"/>
-          <w:sz w:val="24"/>
-          <w:szCs w:val="24"/>
-        </w:rPr>
-        <w:t>свій</w:t>
-      </w:r>
-      <w:proofErr w:type="spellEnd"/>
-      <w:r>
-        <w:rPr>
-          <w:rFonts w:ascii="Times New Roman" w:hAnsi="Times New Roman"/>
-          <w:sz w:val="24"/>
-          <w:szCs w:val="24"/>
-        </w:rPr>
-        <w:t xml:space="preserve"> </w:t>
-      </w:r>
-      <w:proofErr w:type="spellStart"/>
-      <w:r>
-        <w:rPr>
-          <w:rFonts w:ascii="Times New Roman" w:hAnsi="Times New Roman"/>
-          <w:sz w:val="24"/>
-          <w:szCs w:val="24"/>
-        </w:rPr>
-        <w:t>програмний</w:t>
-      </w:r>
-      <w:proofErr w:type="spellEnd"/>
-      <w:r>
-        <w:rPr>
-          <w:rFonts w:ascii="Times New Roman" w:hAnsi="Times New Roman"/>
-          <w:sz w:val="24"/>
-          <w:szCs w:val="24"/>
-        </w:rPr>
-        <w:t xml:space="preserve"> код.</w:t>
+        <w:t>4. Створити репозиторій та завантажити туди свій програмний код.</w:t>
       </w:r>
     </w:p>
     <w:p>
@@ -1041,100 +1067,8 @@
           <w:sz w:val="24"/>
           <w:szCs w:val="24"/>
         </w:rPr>
-        <w:t xml:space="preserve">5. Внести </w:t>
-      </w:r>
-      <w:proofErr w:type="spellStart"/>
-      <w:r>
-        <w:rPr>
-          <w:rFonts w:ascii="Times New Roman" w:hAnsi="Times New Roman"/>
-          <w:sz w:val="24"/>
-          <w:szCs w:val="24"/>
-        </w:rPr>
-        <w:t>зміни</w:t>
-      </w:r>
-      <w:proofErr w:type="spellEnd"/>
-      <w:r>
-        <w:rPr>
-          <w:rFonts w:ascii="Times New Roman" w:hAnsi="Times New Roman"/>
-          <w:sz w:val="24"/>
-          <w:szCs w:val="24"/>
-        </w:rPr>
-        <w:t xml:space="preserve"> в </w:t>
-      </w:r>
-      <w:proofErr w:type="spellStart"/>
-      <w:r>
-        <w:rPr>
-          <w:rFonts w:ascii="Times New Roman" w:hAnsi="Times New Roman"/>
-          <w:sz w:val="24"/>
-          <w:szCs w:val="24"/>
-        </w:rPr>
-        <w:t>програму</w:t>
-      </w:r>
-      <w:proofErr w:type="spellEnd"/>
-      <w:r>
-        <w:rPr>
-          <w:rFonts w:ascii="Times New Roman" w:hAnsi="Times New Roman"/>
-          <w:sz w:val="24"/>
-          <w:szCs w:val="24"/>
-        </w:rPr>
-        <w:t xml:space="preserve">, при </w:t>
-      </w:r>
-      <w:proofErr w:type="spellStart"/>
-      <w:r>
-        <w:rPr>
-          <w:rFonts w:ascii="Times New Roman" w:hAnsi="Times New Roman"/>
-          <w:sz w:val="24"/>
-          <w:szCs w:val="24"/>
-        </w:rPr>
-        <w:t>необхідності</w:t>
-      </w:r>
-      <w:proofErr w:type="spellEnd"/>
-      <w:r>
-        <w:rPr>
-          <w:rFonts w:ascii="Times New Roman" w:hAnsi="Times New Roman"/>
-          <w:sz w:val="24"/>
-          <w:szCs w:val="24"/>
-        </w:rPr>
-        <w:t xml:space="preserve"> провести </w:t>
-      </w:r>
-      <w:proofErr w:type="spellStart"/>
-      <w:r>
-        <w:rPr>
-          <w:rFonts w:ascii="Times New Roman" w:hAnsi="Times New Roman"/>
-          <w:sz w:val="24"/>
-          <w:szCs w:val="24"/>
-        </w:rPr>
-        <w:t>вирішення</w:t>
-      </w:r>
-      <w:proofErr w:type="spellEnd"/>
-      <w:r>
-        <w:rPr>
-          <w:rFonts w:ascii="Times New Roman" w:hAnsi="Times New Roman"/>
-          <w:sz w:val="24"/>
-          <w:szCs w:val="24"/>
-        </w:rPr>
-        <w:t xml:space="preserve"> </w:t>
-      </w:r>
-      <w:proofErr w:type="spellStart"/>
-      <w:r>
-        <w:rPr>
-          <w:rFonts w:ascii="Times New Roman" w:hAnsi="Times New Roman"/>
-          <w:sz w:val="24"/>
-          <w:szCs w:val="24"/>
-        </w:rPr>
-        <w:t>конфліктів</w:t>
-      </w:r>
-      <w:proofErr w:type="spellEnd"/>
-      <w:r>
-        <w:rPr>
-          <w:rFonts w:ascii="Times New Roman" w:hAnsi="Times New Roman"/>
-          <w:sz w:val="24"/>
-          <w:szCs w:val="24"/>
-        </w:rPr>
-        <w:t>.</w:t>
-      </w:r>
-      <w:bookmarkStart w:id="0" w:name="_GoBack"/>
-      <w:bookmarkEnd w:id="0"/>
+        <w:t>5. Внести зміни в програму, при необхідності провести вирішення конфліктів.</w:t>
+      </w:r>
     </w:p>
     <w:p>
       <w:pPr>
@@ -1183,6 +1117,549 @@
         <w:spacing w:after="0" w:line="240" w:lineRule="auto"/>
         <w:jc w:val="both"/>
         <w:rPr>
+          <w:rFonts w:ascii="Times New Roman" w:hAnsi="Times New Roman" w:hint="eastAsia"/>
+          <w:bCs/>
+          <w:sz w:val="24"/>
+          <w:szCs w:val="24"/>
+        </w:rPr>
+      </w:pPr>
+      <w:r>
+        <w:rPr>
+          <w:rFonts w:ascii="Times New Roman" w:hAnsi="Times New Roman"/>
+          <w:bCs/>
+          <w:sz w:val="24"/>
+          <w:szCs w:val="24"/>
+        </w:rPr>
+        <w:t xml:space="preserve">Для початку було створено репозиторій на </w:t>
+      </w:r>
+      <w:r>
+        <w:rPr>
+          <w:rFonts w:ascii="Times New Roman" w:hAnsi="Times New Roman" w:hint="eastAsia"/>
+          <w:bCs/>
+          <w:sz w:val="24"/>
+          <w:szCs w:val="24"/>
+        </w:rPr>
+        <w:t>g</w:t>
+      </w:r>
+      <w:r>
+        <w:rPr>
+          <w:rFonts w:ascii="Times New Roman" w:hAnsi="Times New Roman"/>
+          <w:bCs/>
+          <w:sz w:val="24"/>
+          <w:szCs w:val="24"/>
+          <w:lang w:val="en-US"/>
+        </w:rPr>
+        <w:t>ithub.com</w:t>
+      </w:r>
+      <w:r>
+        <w:rPr>
+          <w:rFonts w:ascii="Times New Roman" w:hAnsi="Times New Roman"/>
+          <w:bCs/>
+          <w:sz w:val="24"/>
+          <w:szCs w:val="24"/>
+        </w:rPr>
+        <w:t xml:space="preserve"> на рис. 1. </w:t>
+      </w:r>
+    </w:p>
+    <w:p>
+      <w:pPr>
+        <w:spacing w:after="0" w:line="240" w:lineRule="auto"/>
+        <w:jc w:val="center"/>
+        <w:rPr>
+          <w:rFonts w:ascii="Times New Roman" w:hAnsi="Times New Roman"/>
+          <w:b/>
+          <w:sz w:val="24"/>
+          <w:szCs w:val="24"/>
+        </w:rPr>
+      </w:pPr>
+      <w:r>
+        <w:rPr>
+          <w:rFonts w:ascii="Times New Roman" w:hAnsi="Times New Roman"/>
+          <w:b/>
+          <w:noProof/>
+          <w:sz w:val="24"/>
+          <w:szCs w:val="24"/>
+        </w:rPr>
+        <w:lastRenderedPageBreak/>
+        <w:drawing>
+          <wp:inline distT="0" distB="0" distL="0" distR="0">
+            <wp:extent cx="4498472" cy="4037330"/>
+            <wp:effectExtent l="0" t="0" r="0" b="1270"/>
+            <wp:docPr id="2" name="Рисунок 2"/>
+            <wp:cNvGraphicFramePr>
+              <a:graphicFrameLocks xmlns:a="http://schemas.openxmlformats.org/drawingml/2006/main" noChangeAspect="1"/>
+            </wp:cNvGraphicFramePr>
+            <a:graphic xmlns:a="http://schemas.openxmlformats.org/drawingml/2006/main">
+              <a:graphicData uri="http://schemas.openxmlformats.org/drawingml/2006/picture">
+                <pic:pic xmlns:pic="http://schemas.openxmlformats.org/drawingml/2006/picture">
+                  <pic:nvPicPr>
+                    <pic:cNvPr id="2" name="1.JPG"/>
+                    <pic:cNvPicPr/>
+                  </pic:nvPicPr>
+                  <pic:blipFill>
+                    <a:blip r:embed="rId9">
+                      <a:extLst>
+                        <a:ext uri="{28A0092B-C50C-407E-A947-70E740481C1C}">
+                          <a14:useLocalDpi xmlns:a14="http://schemas.microsoft.com/office/drawing/2010/main" val="0"/>
+                        </a:ext>
+                      </a:extLst>
+                    </a:blip>
+                    <a:stretch>
+                      <a:fillRect/>
+                    </a:stretch>
+                  </pic:blipFill>
+                  <pic:spPr>
+                    <a:xfrm>
+                      <a:off x="0" y="0"/>
+                      <a:ext cx="4508635" cy="4046451"/>
+                    </a:xfrm>
+                    <a:prstGeom prst="rect">
+                      <a:avLst/>
+                    </a:prstGeom>
+                  </pic:spPr>
+                </pic:pic>
+              </a:graphicData>
+            </a:graphic>
+          </wp:inline>
+        </w:drawing>
+      </w:r>
+    </w:p>
+    <w:p>
+      <w:pPr>
+        <w:spacing w:before="240" w:line="240" w:lineRule="auto"/>
+        <w:jc w:val="center"/>
+        <w:rPr>
+          <w:rFonts w:ascii="Times New Roman" w:hAnsi="Times New Roman"/>
+          <w:bCs/>
+          <w:sz w:val="24"/>
+          <w:szCs w:val="24"/>
+        </w:rPr>
+      </w:pPr>
+      <w:r>
+        <w:rPr>
+          <w:rFonts w:ascii="Times New Roman" w:hAnsi="Times New Roman"/>
+          <w:bCs/>
+          <w:sz w:val="24"/>
+          <w:szCs w:val="24"/>
+        </w:rPr>
+        <w:t>Рис. 1. Створений репозиторій на гітхабі</w:t>
+      </w:r>
+    </w:p>
+    <w:p>
+      <w:pPr>
+        <w:spacing w:before="240" w:line="240" w:lineRule="auto"/>
+        <w:jc w:val="both"/>
+        <w:rPr>
+          <w:rFonts w:ascii="Times New Roman" w:hAnsi="Times New Roman" w:hint="eastAsia"/>
+          <w:bCs/>
+          <w:sz w:val="24"/>
+          <w:szCs w:val="24"/>
+        </w:rPr>
+      </w:pPr>
+      <w:r>
+        <w:rPr>
+          <w:rFonts w:ascii="Times New Roman" w:hAnsi="Times New Roman"/>
+          <w:bCs/>
+          <w:sz w:val="24"/>
+          <w:szCs w:val="24"/>
+        </w:rPr>
+        <w:t xml:space="preserve">Далі створено папку на комп’ютері та за допомогою команди </w:t>
+      </w:r>
+      <w:r>
+        <w:rPr>
+          <w:rFonts w:ascii="Times New Roman" w:hAnsi="Times New Roman" w:hint="eastAsia"/>
+          <w:bCs/>
+          <w:sz w:val="24"/>
+          <w:szCs w:val="24"/>
+        </w:rPr>
+        <w:t>g</w:t>
+      </w:r>
+      <w:r>
+        <w:rPr>
+          <w:rFonts w:ascii="Times New Roman" w:hAnsi="Times New Roman"/>
+          <w:bCs/>
+          <w:sz w:val="24"/>
+          <w:szCs w:val="24"/>
+          <w:lang w:val="en-US"/>
+        </w:rPr>
+        <w:t xml:space="preserve">it init </w:t>
+      </w:r>
+      <w:r>
+        <w:rPr>
+          <w:rFonts w:ascii="Times New Roman" w:hAnsi="Times New Roman"/>
+          <w:bCs/>
+          <w:sz w:val="24"/>
+          <w:szCs w:val="24"/>
+          <w:lang w:val="ru-RU"/>
+        </w:rPr>
+        <w:t>створю</w:t>
+      </w:r>
+      <w:r>
+        <w:rPr>
+          <w:rFonts w:ascii="Times New Roman" w:hAnsi="Times New Roman"/>
+          <w:bCs/>
+          <w:sz w:val="24"/>
+          <w:szCs w:val="24"/>
+        </w:rPr>
+        <w:t xml:space="preserve">ємо репозиторій на комп’ютері. Додаємо </w:t>
+      </w:r>
+      <w:r>
+        <w:rPr>
+          <w:rFonts w:ascii="Times New Roman" w:hAnsi="Times New Roman"/>
+          <w:bCs/>
+          <w:sz w:val="24"/>
+          <w:szCs w:val="24"/>
+        </w:rPr>
+        <w:t xml:space="preserve">віддалений репозиторій за посиланням на гітхабі командою </w:t>
+      </w:r>
+      <w:r>
+        <w:rPr>
+          <w:rFonts w:ascii="Times New Roman" w:hAnsi="Times New Roman" w:hint="eastAsia"/>
+          <w:bCs/>
+          <w:sz w:val="24"/>
+          <w:szCs w:val="24"/>
+        </w:rPr>
+        <w:t>g</w:t>
+      </w:r>
+      <w:r>
+        <w:rPr>
+          <w:rFonts w:ascii="Times New Roman" w:hAnsi="Times New Roman"/>
+          <w:bCs/>
+          <w:sz w:val="24"/>
+          <w:szCs w:val="24"/>
+          <w:lang w:val="en-US"/>
+        </w:rPr>
+        <w:t>it remote add</w:t>
+      </w:r>
+      <w:r>
+        <w:rPr>
+          <w:rFonts w:ascii="Times New Roman" w:hAnsi="Times New Roman"/>
+          <w:bCs/>
+          <w:sz w:val="24"/>
+          <w:szCs w:val="24"/>
+        </w:rPr>
+        <w:t xml:space="preserve"> на рис. 2.</w:t>
+      </w:r>
+    </w:p>
+    <w:p>
+      <w:pPr>
+        <w:spacing w:after="0" w:line="240" w:lineRule="auto"/>
+        <w:jc w:val="center"/>
+        <w:rPr>
+          <w:rFonts w:ascii="Times New Roman" w:hAnsi="Times New Roman"/>
+          <w:b/>
+          <w:sz w:val="24"/>
+          <w:szCs w:val="24"/>
+        </w:rPr>
+      </w:pPr>
+      <w:r>
+        <w:rPr>
+          <w:rFonts w:ascii="Times New Roman" w:hAnsi="Times New Roman"/>
+          <w:b/>
+          <w:noProof/>
+          <w:sz w:val="24"/>
+          <w:szCs w:val="24"/>
+        </w:rPr>
+        <w:drawing>
+          <wp:inline distT="0" distB="0" distL="0" distR="0">
+            <wp:extent cx="5509260" cy="1783080"/>
+            <wp:effectExtent l="0" t="0" r="0" b="7620"/>
+            <wp:docPr id="3" name="Рисунок 3"/>
+            <wp:cNvGraphicFramePr>
+              <a:graphicFrameLocks xmlns:a="http://schemas.openxmlformats.org/drawingml/2006/main" noChangeAspect="1"/>
+            </wp:cNvGraphicFramePr>
+            <a:graphic xmlns:a="http://schemas.openxmlformats.org/drawingml/2006/main">
+              <a:graphicData uri="http://schemas.openxmlformats.org/drawingml/2006/picture">
+                <pic:pic xmlns:pic="http://schemas.openxmlformats.org/drawingml/2006/picture">
+                  <pic:nvPicPr>
+                    <pic:cNvPr id="3" name="2.JPG"/>
+                    <pic:cNvPicPr/>
+                  </pic:nvPicPr>
+                  <pic:blipFill>
+                    <a:blip r:embed="rId10">
+                      <a:extLst>
+                        <a:ext uri="{28A0092B-C50C-407E-A947-70E740481C1C}">
+                          <a14:useLocalDpi xmlns:a14="http://schemas.microsoft.com/office/drawing/2010/main" val="0"/>
+                        </a:ext>
+                      </a:extLst>
+                    </a:blip>
+                    <a:stretch>
+                      <a:fillRect/>
+                    </a:stretch>
+                  </pic:blipFill>
+                  <pic:spPr>
+                    <a:xfrm>
+                      <a:off x="0" y="0"/>
+                      <a:ext cx="5509260" cy="1783080"/>
+                    </a:xfrm>
+                    <a:prstGeom prst="rect">
+                      <a:avLst/>
+                    </a:prstGeom>
+                  </pic:spPr>
+                </pic:pic>
+              </a:graphicData>
+            </a:graphic>
+          </wp:inline>
+        </w:drawing>
+      </w:r>
+    </w:p>
+    <w:p>
+      <w:pPr>
+        <w:spacing w:before="240" w:after="0" w:line="240" w:lineRule="auto"/>
+        <w:jc w:val="center"/>
+        <w:rPr>
+          <w:rFonts w:ascii="Times New Roman" w:hAnsi="Times New Roman"/>
+          <w:bCs/>
+          <w:sz w:val="24"/>
+          <w:szCs w:val="24"/>
+        </w:rPr>
+      </w:pPr>
+      <w:r>
+        <w:rPr>
+          <w:rFonts w:ascii="Times New Roman" w:hAnsi="Times New Roman"/>
+          <w:bCs/>
+          <w:sz w:val="24"/>
+          <w:szCs w:val="24"/>
+        </w:rPr>
+        <w:t>Рис. 2. Створення репозиторію на комп’ютері та додавання віддаленого репозиторія</w:t>
+      </w:r>
+    </w:p>
+    <w:p>
+      <w:pPr>
+        <w:spacing w:after="160" w:line="259" w:lineRule="auto"/>
+        <w:rPr>
+          <w:rFonts w:ascii="Times New Roman" w:hAnsi="Times New Roman"/>
+          <w:bCs/>
+          <w:sz w:val="24"/>
+          <w:szCs w:val="24"/>
+        </w:rPr>
+      </w:pPr>
+      <w:r>
+        <w:rPr>
+          <w:rFonts w:ascii="Times New Roman" w:hAnsi="Times New Roman"/>
+          <w:bCs/>
+          <w:sz w:val="24"/>
+          <w:szCs w:val="24"/>
+        </w:rPr>
+        <w:br w:type="page"/>
+      </w:r>
+    </w:p>
+    <w:p>
+      <w:pPr>
+        <w:spacing w:line="240" w:lineRule="auto"/>
+        <w:jc w:val="both"/>
+        <w:rPr>
+          <w:rFonts w:ascii="Times New Roman" w:hAnsi="Times New Roman"/>
+          <w:bCs/>
+          <w:sz w:val="24"/>
+          <w:szCs w:val="24"/>
+        </w:rPr>
+      </w:pPr>
+      <w:r>
+        <w:rPr>
+          <w:rFonts w:ascii="Times New Roman" w:hAnsi="Times New Roman"/>
+          <w:bCs/>
+          <w:sz w:val="24"/>
+          <w:szCs w:val="24"/>
+        </w:rPr>
+        <w:lastRenderedPageBreak/>
+        <w:t>Далі створюємо локальний коміт для внесення локальних змін в репозиторії та згодом відправляємо їх на гілку мастер у віддаленому репозиторії на рис. 3.</w:t>
+      </w:r>
+    </w:p>
+    <w:p>
+      <w:pPr>
+        <w:spacing w:after="0" w:line="240" w:lineRule="auto"/>
+        <w:jc w:val="center"/>
+        <w:rPr>
+          <w:rFonts w:ascii="Times New Roman" w:hAnsi="Times New Roman"/>
+          <w:b/>
+          <w:sz w:val="24"/>
+          <w:szCs w:val="24"/>
+        </w:rPr>
+      </w:pPr>
+      <w:r>
+        <w:rPr>
+          <w:rFonts w:ascii="Times New Roman" w:hAnsi="Times New Roman"/>
+          <w:bCs/>
+          <w:noProof/>
+          <w:sz w:val="24"/>
+          <w:szCs w:val="24"/>
+        </w:rPr>
+        <w:drawing>
+          <wp:inline distT="0" distB="0" distL="0" distR="0">
+            <wp:extent cx="5676900" cy="3162300"/>
+            <wp:effectExtent l="0" t="0" r="0" b="0"/>
+            <wp:docPr id="5" name="Рисунок 5"/>
+            <wp:cNvGraphicFramePr>
+              <a:graphicFrameLocks xmlns:a="http://schemas.openxmlformats.org/drawingml/2006/main" noChangeAspect="1"/>
+            </wp:cNvGraphicFramePr>
+            <a:graphic xmlns:a="http://schemas.openxmlformats.org/drawingml/2006/main">
+              <a:graphicData uri="http://schemas.openxmlformats.org/drawingml/2006/picture">
+                <pic:pic xmlns:pic="http://schemas.openxmlformats.org/drawingml/2006/picture">
+                  <pic:nvPicPr>
+                    <pic:cNvPr id="5" name="3.JPG"/>
+                    <pic:cNvPicPr/>
+                  </pic:nvPicPr>
+                  <pic:blipFill>
+                    <a:blip r:embed="rId11">
+                      <a:extLst>
+                        <a:ext uri="{28A0092B-C50C-407E-A947-70E740481C1C}">
+                          <a14:useLocalDpi xmlns:a14="http://schemas.microsoft.com/office/drawing/2010/main" val="0"/>
+                        </a:ext>
+                      </a:extLst>
+                    </a:blip>
+                    <a:stretch>
+                      <a:fillRect/>
+                    </a:stretch>
+                  </pic:blipFill>
+                  <pic:spPr>
+                    <a:xfrm>
+                      <a:off x="0" y="0"/>
+                      <a:ext cx="5676900" cy="3162300"/>
+                    </a:xfrm>
+                    <a:prstGeom prst="rect">
+                      <a:avLst/>
+                    </a:prstGeom>
+                  </pic:spPr>
+                </pic:pic>
+              </a:graphicData>
+            </a:graphic>
+          </wp:inline>
+        </w:drawing>
+      </w:r>
+    </w:p>
+    <w:p>
+      <w:pPr>
+        <w:spacing w:before="240" w:after="0" w:line="240" w:lineRule="auto"/>
+        <w:jc w:val="center"/>
+        <w:rPr>
+          <w:rFonts w:ascii="Times New Roman" w:hAnsi="Times New Roman"/>
+          <w:bCs/>
+          <w:sz w:val="24"/>
+          <w:szCs w:val="24"/>
+        </w:rPr>
+      </w:pPr>
+      <w:r>
+        <w:rPr>
+          <w:rFonts w:ascii="Times New Roman" w:hAnsi="Times New Roman"/>
+          <w:bCs/>
+          <w:sz w:val="24"/>
+          <w:szCs w:val="24"/>
+        </w:rPr>
+        <w:t>Рис. 3. Внесення змін в локальний та віддалений репозиторій</w:t>
+      </w:r>
+    </w:p>
+    <w:p>
+      <w:pPr>
+        <w:spacing w:before="240" w:after="0" w:line="240" w:lineRule="auto"/>
+        <w:jc w:val="both"/>
+        <w:rPr>
+          <w:rFonts w:ascii="Times New Roman" w:hAnsi="Times New Roman"/>
+          <w:bCs/>
+          <w:sz w:val="24"/>
+          <w:szCs w:val="24"/>
+        </w:rPr>
+      </w:pPr>
+      <w:r>
+        <w:rPr>
+          <w:rFonts w:ascii="Times New Roman" w:hAnsi="Times New Roman"/>
+          <w:bCs/>
+          <w:sz w:val="24"/>
+          <w:szCs w:val="24"/>
+        </w:rPr>
+        <w:t>Результатом виконаних дій є створені файли в репозиторії гітхабу на рис. 4.</w:t>
+      </w:r>
+    </w:p>
+    <w:p>
+      <w:pPr>
+        <w:spacing w:before="240" w:after="0" w:line="240" w:lineRule="auto"/>
+        <w:jc w:val="center"/>
+        <w:rPr>
+          <w:rFonts w:ascii="Times New Roman" w:hAnsi="Times New Roman"/>
+          <w:bCs/>
+          <w:sz w:val="24"/>
+          <w:szCs w:val="24"/>
+        </w:rPr>
+      </w:pPr>
+      <w:r>
+        <w:rPr>
+          <w:rFonts w:ascii="Times New Roman" w:hAnsi="Times New Roman"/>
+          <w:bCs/>
+          <w:noProof/>
+          <w:sz w:val="24"/>
+          <w:szCs w:val="24"/>
+        </w:rPr>
+        <w:drawing>
+          <wp:inline distT="0" distB="0" distL="0" distR="0">
+            <wp:extent cx="6120130" cy="2279650"/>
+            <wp:effectExtent l="0" t="0" r="0" b="6350"/>
+            <wp:docPr id="6" name="Рисунок 6"/>
+            <wp:cNvGraphicFramePr>
+              <a:graphicFrameLocks xmlns:a="http://schemas.openxmlformats.org/drawingml/2006/main" noChangeAspect="1"/>
+            </wp:cNvGraphicFramePr>
+            <a:graphic xmlns:a="http://schemas.openxmlformats.org/drawingml/2006/main">
+              <a:graphicData uri="http://schemas.openxmlformats.org/drawingml/2006/picture">
+                <pic:pic xmlns:pic="http://schemas.openxmlformats.org/drawingml/2006/picture">
+                  <pic:nvPicPr>
+                    <pic:cNvPr id="6" name="4.JPG"/>
+                    <pic:cNvPicPr/>
+                  </pic:nvPicPr>
+                  <pic:blipFill>
+                    <a:blip r:embed="rId12">
+                      <a:extLst>
+                        <a:ext uri="{28A0092B-C50C-407E-A947-70E740481C1C}">
+                          <a14:useLocalDpi xmlns:a14="http://schemas.microsoft.com/office/drawing/2010/main" val="0"/>
+                        </a:ext>
+                      </a:extLst>
+                    </a:blip>
+                    <a:stretch>
+                      <a:fillRect/>
+                    </a:stretch>
+                  </pic:blipFill>
+                  <pic:spPr>
+                    <a:xfrm>
+                      <a:off x="0" y="0"/>
+                      <a:ext cx="6120130" cy="2279650"/>
+                    </a:xfrm>
+                    <a:prstGeom prst="rect">
+                      <a:avLst/>
+                    </a:prstGeom>
+                  </pic:spPr>
+                </pic:pic>
+              </a:graphicData>
+            </a:graphic>
+          </wp:inline>
+        </w:drawing>
+      </w:r>
+    </w:p>
+    <w:p>
+      <w:pPr>
+        <w:spacing w:before="240" w:after="0" w:line="240" w:lineRule="auto"/>
+        <w:jc w:val="center"/>
+        <w:rPr>
+          <w:rFonts w:ascii="Times New Roman" w:hAnsi="Times New Roman"/>
+          <w:bCs/>
+          <w:sz w:val="24"/>
+          <w:szCs w:val="24"/>
+        </w:rPr>
+      </w:pPr>
+      <w:r>
+        <w:rPr>
+          <w:rFonts w:ascii="Times New Roman" w:hAnsi="Times New Roman"/>
+          <w:bCs/>
+          <w:sz w:val="24"/>
+          <w:szCs w:val="24"/>
+        </w:rPr>
+        <w:t>Рис. 4. Результат виконання команд</w:t>
+      </w:r>
+      <w:bookmarkStart w:id="0" w:name="_GoBack"/>
+      <w:bookmarkEnd w:id="0"/>
+    </w:p>
+    <w:p>
+      <w:pPr>
+        <w:spacing w:after="0" w:line="240" w:lineRule="auto"/>
+        <w:jc w:val="both"/>
+        <w:rPr>
           <w:rFonts w:ascii="Times New Roman" w:hAnsi="Times New Roman"/>
           <w:b/>
           <w:sz w:val="24"/>
@@ -1243,7 +1720,7 @@
       </w:pPr>
     </w:p>
     <w:sectPr>
-      <w:footerReference w:type="default" r:id="rId9"/>
+      <w:footerReference w:type="default" r:id="rId13"/>
       <w:pgSz w:w="11906" w:h="16838"/>
       <w:pgMar w:top="851" w:right="1134" w:bottom="1134" w:left="1134" w:header="709" w:footer="709" w:gutter="0"/>
       <w:cols w:space="708"/>
@@ -2407,7 +2884,7 @@
 </file>
 
 <file path=customXml/itemProps1.xml><?xml version="1.0" encoding="utf-8"?>
-<ds:datastoreItem xmlns:ds="http://schemas.openxmlformats.org/officeDocument/2006/customXml" ds:itemID="{C7CF45B8-0B63-4B22-9B5C-64B565EFFE51}">
+<ds:datastoreItem xmlns:ds="http://schemas.openxmlformats.org/officeDocument/2006/customXml" ds:itemID="{CD991479-3C4B-42F8-9A53-73C4331E81AC}">
   <ds:schemaRefs>
     <ds:schemaRef ds:uri="http://schemas.openxmlformats.org/officeDocument/2006/bibliography"/>
   </ds:schemaRefs>

</xml_diff>